<commit_message>
updated affars pgi and mp
</commit_message>
<xml_diff>
--- a/AFFARS/SOURCE/mp_5301.601(a)(i).docx
+++ b/AFFARS/SOURCE/mp_5301.601(a)(i).docx
@@ -85,11 +85,6 @@
         <w:fldChar w:fldCharType="end"/>
       </w:r>
     </w:p>
-    <w:p>
-      <w:pPr>
-        <w:pStyle w:val="Heading1Red"/>
-      </w:pPr>
-    </w:p>
     <w:p/>
     <w:p>
       <w:pPr>
@@ -140,7 +135,6 @@
       </w:r>
       <w:bookmarkEnd w:id="0"/>
     </w:p>
-    <w:p/>
     <w:p>
       <w:pPr>
         <w:pStyle w:val="edition"/>
@@ -170,7 +164,6 @@
         <w:t xml:space="preserve"> </w:t>
       </w:r>
     </w:p>
-    <w:p/>
     <w:p>
       <w:pPr>
         <w:jc w:val="center"/>
@@ -228,7 +221,6 @@
         <w:t>.</w:t>
       </w:r>
     </w:p>
-    <w:p/>
     <w:p>
       <w:pPr>
         <w:widowControl w:val="0"/>
@@ -391,15 +383,6 @@
         <w:widowControl w:val="0"/>
         <w:rPr>
           <w:color w:val="C00000"/>
-          <w:sz w:val="22"/>
-        </w:rPr>
-      </w:pPr>
-    </w:p>
-    <w:p>
-      <w:pPr>
-        <w:widowControl w:val="0"/>
-        <w:rPr>
-          <w:color w:val="C00000"/>
           <w:sz w:val="12"/>
           <w:szCs w:val="12"/>
         </w:rPr>
@@ -464,7 +447,6 @@
                 <w:sz w:val="20"/>
                 <w:szCs w:val="20"/>
               </w:rPr>
-              <w:lastRenderedPageBreak/>
               <w:br w:type="page"/>
             </w:r>
             <w:r>
@@ -987,6 +969,7 @@
                 <w:sz w:val="20"/>
                 <w:szCs w:val="20"/>
               </w:rPr>
+              <w:lastRenderedPageBreak/>
               <w:t>(not redelegable)</w:t>
             </w:r>
           </w:p>
@@ -1020,6 +1003,7 @@
                 <w:sz w:val="20"/>
                 <w:szCs w:val="20"/>
               </w:rPr>
+              <w:lastRenderedPageBreak/>
               <w:t>2</w:t>
             </w:r>
           </w:p>
@@ -1918,6 +1902,7 @@
                 <w:sz w:val="20"/>
                 <w:szCs w:val="20"/>
               </w:rPr>
+              <w:lastRenderedPageBreak/>
               <w:t>AFFARS 5303.602</w:t>
             </w:r>
           </w:p>
@@ -1952,6 +1937,7 @@
                 <w:sz w:val="20"/>
                 <w:szCs w:val="20"/>
               </w:rPr>
+              <w:lastRenderedPageBreak/>
               <w:t>Authorize</w:t>
             </w:r>
             <w:r>
@@ -1994,7 +1980,15 @@
                 <w:sz w:val="20"/>
                 <w:szCs w:val="20"/>
               </w:rPr>
-              <w:t>overnment employee and only if there is a most compelling reason to do so per FAR 3.602.</w:t>
+              <w:t xml:space="preserve">overnment employee and only if there is a most </w:t>
+            </w:r>
+            <w:r>
+              <w:rPr>
+                <w:sz w:val="20"/>
+                <w:szCs w:val="20"/>
+              </w:rPr>
+              <w:lastRenderedPageBreak/>
+              <w:t>compelling reason to do so per FAR 3.602.</w:t>
             </w:r>
           </w:p>
         </w:tc>
@@ -2018,6 +2012,7 @@
                 <w:sz w:val="20"/>
                 <w:szCs w:val="20"/>
               </w:rPr>
+              <w:lastRenderedPageBreak/>
               <w:t xml:space="preserve">** </w:t>
             </w:r>
             <w:r>
@@ -2104,7 +2099,6 @@
                 <w:sz w:val="20"/>
                 <w:szCs w:val="20"/>
               </w:rPr>
-              <w:lastRenderedPageBreak/>
               <w:t>7</w:t>
             </w:r>
           </w:p>
@@ -2967,6 +2961,7 @@
                 <w:sz w:val="20"/>
                 <w:szCs w:val="20"/>
               </w:rPr>
+              <w:lastRenderedPageBreak/>
               <w:t>11</w:t>
             </w:r>
           </w:p>
@@ -3202,7 +3197,6 @@
                 <w:sz w:val="20"/>
                 <w:szCs w:val="20"/>
               </w:rPr>
-              <w:lastRenderedPageBreak/>
               <w:t>AFFARS 5306.302-4(c)</w:t>
             </w:r>
           </w:p>
@@ -3227,16 +3221,7 @@
                 <w:sz w:val="20"/>
                 <w:szCs w:val="20"/>
               </w:rPr>
-              <w:lastRenderedPageBreak/>
-              <w:t xml:space="preserve">Approves a document (AFFARS prescribes use of International Agreement Competitive Restrictions (IACR)) that describes the terms of an agreement or </w:t>
-            </w:r>
-            <w:r>
-              <w:rPr>
-                <w:sz w:val="20"/>
-                <w:szCs w:val="20"/>
-              </w:rPr>
-              <w:lastRenderedPageBreak/>
-              <w:t xml:space="preserve">treaty or written directions, such as a Letter of Offer and Acceptance, which have the effect of requiring the use of other than competitive procedures.  J&amp;A is not required. </w:t>
+              <w:t xml:space="preserve">Approves a document (AFFARS prescribes use of International Agreement Competitive Restrictions (IACR)) that describes the terms of an agreement or treaty or written directions, such as a Letter of Offer and Acceptance, which have the effect of requiring the use of other than competitive procedures.  J&amp;A is not required. </w:t>
             </w:r>
             <w:r>
               <w:rPr>
@@ -3279,7 +3264,6 @@
                 <w:sz w:val="20"/>
                 <w:szCs w:val="20"/>
               </w:rPr>
-              <w:lastRenderedPageBreak/>
               <w:t>No</w:t>
             </w:r>
           </w:p>
@@ -4410,7 +4394,6 @@
                 <w:sz w:val="20"/>
                 <w:szCs w:val="20"/>
               </w:rPr>
-              <w:lastRenderedPageBreak/>
               <w:t>19</w:t>
             </w:r>
           </w:p>
@@ -5374,7 +5357,6 @@
                 <w:sz w:val="20"/>
                 <w:szCs w:val="20"/>
               </w:rPr>
-              <w:lastRenderedPageBreak/>
               <w:t>AFFARS</w:t>
             </w:r>
             <w:r>
@@ -5426,16 +5408,7 @@
                 <w:sz w:val="20"/>
                 <w:szCs w:val="20"/>
               </w:rPr>
-              <w:lastRenderedPageBreak/>
-              <w:t xml:space="preserve">For contracts above $10M, determines no commercial items are suitable to meet the agency’s needs for facilities related services, knowledge-based services </w:t>
-            </w:r>
-            <w:r>
-              <w:rPr>
-                <w:sz w:val="20"/>
-                <w:szCs w:val="20"/>
-              </w:rPr>
-              <w:lastRenderedPageBreak/>
-              <w:t>(except engineering services), medical services, or transportation services.</w:t>
+              <w:t>For contracts above $10M, determines no commercial items are suitable to meet the agency’s needs for facilities related services, knowledge-based services (except engineering services), medical services, or transportation services.</w:t>
             </w:r>
           </w:p>
         </w:tc>
@@ -5459,7 +5432,6 @@
                 <w:sz w:val="20"/>
                 <w:szCs w:val="20"/>
               </w:rPr>
-              <w:lastRenderedPageBreak/>
               <w:t>No</w:t>
             </w:r>
           </w:p>
@@ -5826,7 +5798,6 @@
               <w:t>, if value $100M or more</w:t>
             </w:r>
           </w:p>
-          <w:p/>
           <w:p>
             <w:pPr>
               <w:widowControl w:val="0"/>
@@ -6344,7 +6315,6 @@
                 <w:sz w:val="20"/>
                 <w:szCs w:val="20"/>
               </w:rPr>
-              <w:lastRenderedPageBreak/>
               <w:t>Determines certified cost or pricing data should be required based on past performance or other information specific to the award.</w:t>
             </w:r>
           </w:p>
@@ -7570,7 +7540,6 @@
                 <w:sz w:val="20"/>
                 <w:szCs w:val="20"/>
               </w:rPr>
-              <w:lastRenderedPageBreak/>
               <w:t>36</w:t>
             </w:r>
           </w:p>
@@ -8273,7 +8242,6 @@
               <w:t>Approve the use of a cost-reimbursement contract &gt;$50M to be awarded after October 1, 2018 and before October 1, 2019, and in excess of $25M to be awarded on or after October 1, 2019</w:t>
             </w:r>
           </w:p>
-          <w:p/>
           <w:p>
             <w:pPr>
               <w:widowControl w:val="0"/>
@@ -8674,7 +8642,6 @@
               <w:t xml:space="preserve">Approves D&amp;F to justify that the use of an incentive or award-fee contract is in the best interest of the government. </w:t>
             </w:r>
           </w:p>
-          <w:p/>
           <w:p>
             <w:pPr>
               <w:widowControl w:val="0"/>
@@ -8781,13 +8748,6 @@
           </w:p>
           <w:p>
             <w:pPr>
-              <w:rPr>
-                <w:rFonts w:eastAsia="Arial Unicode MS"/>
-              </w:rPr>
-            </w:pPr>
-          </w:p>
-          <w:p>
-            <w:pPr>
               <w:widowControl w:val="0"/>
               <w:rPr>
                 <w:rFonts w:eastAsia="Arial Unicode MS"/>
@@ -8829,7 +8789,6 @@
               <w:t xml:space="preserve">Yes, for incentive   -- one level above the CO </w:t>
             </w:r>
           </w:p>
-          <w:p/>
           <w:p>
             <w:pPr>
               <w:widowControl w:val="0"/>
@@ -21020,7 +20979,6 @@
               <w:t>Approves a determination and findings concluding that it is more cost effective for the Government requiring activity to assign, mark, and register the unique item identification after delivery of an item acquired from a small business concern or a commercial item acquired under FAR part 12 or part 8.  (CAE must approve the determination and findings for an ACAT I program.)</w:t>
             </w:r>
           </w:p>
-          <w:p/>
           <w:p>
             <w:pPr>
               <w:widowControl w:val="0"/>
@@ -21536,14 +21494,6 @@
         </w:rPr>
         <w:t>ns as may be deemed appropriate.</w:t>
       </w:r>
-    </w:p>
-    <w:p>
-      <w:pPr>
-        <w:keepNext/>
-        <w:rPr>
-          <w:sz w:val="22"/>
-        </w:rPr>
-      </w:pPr>
     </w:p>
     <w:p>
       <w:pPr>
@@ -23784,7 +23734,7 @@
     <w:name w:val="Normal"/>
     <w:qFormat/>
     <w:pPr>
-      <w:spacing w:after="240"/>
+      <w:spacing w:before="240" w:after="240"/>
     </w:pPr>
     <w:rPr>
       <w:sz w:val="24"/>
@@ -23842,7 +23792,7 @@
     <w:pPr>
       <w:keepNext/>
       <w:keepLines/>
-      <w:spacing w:before="240" w:after="0"/>
+      <w:spacing w:before="360"/>
       <w:outlineLvl w:val="2"/>
     </w:pPr>
     <w:rPr>
@@ -23884,7 +23834,7 @@
     <w:qFormat/>
     <w:rsid w:val="00171C3B"/>
     <w:pPr>
-      <w:spacing w:before="240" w:after="60"/>
+      <w:spacing w:after="60"/>
       <w:outlineLvl w:val="4"/>
     </w:pPr>
     <w:rPr>
@@ -24765,9 +24715,8 @@
     <w:link w:val="List1Char"/>
     <w:rsid w:val="00100F6F"/>
     <w:pPr>
-      <w:spacing w:before="120"/>
+      <w:spacing w:before="240" w:after="240"/>
       <w:ind w:left="432"/>
-      <w:contextualSpacing/>
     </w:pPr>
     <w:rPr>
       <w:rFonts w:eastAsiaTheme="majorEastAsia"/>
@@ -24798,9 +24747,7 @@
     <w:pPr>
       <w:keepNext/>
       <w:keepLines/>
-      <w:spacing w:before="120" w:after="0"/>
       <w:ind w:left="821"/>
-      <w:contextualSpacing/>
     </w:pPr>
   </w:style>
   <w:style w:type="paragraph" w:styleId="List3">
@@ -24812,9 +24759,7 @@
     <w:pPr>
       <w:keepNext/>
       <w:keepLines/>
-      <w:spacing w:before="120" w:after="0"/>
       <w:ind w:left="1282"/>
-      <w:contextualSpacing/>
     </w:pPr>
   </w:style>
   <w:style w:type="paragraph" w:styleId="List4">
@@ -24824,9 +24769,7 @@
     <w:pPr>
       <w:keepNext/>
       <w:keepLines/>
-      <w:spacing w:before="120" w:after="0"/>
       <w:ind w:left="1642"/>
-      <w:contextualSpacing/>
     </w:pPr>
   </w:style>
   <w:style w:type="paragraph" w:styleId="List5">
@@ -25078,9 +25021,7 @@
     <w:pPr>
       <w:keepNext/>
       <w:keepLines/>
-      <w:spacing w:before="120" w:after="0"/>
       <w:ind w:left="432"/>
-      <w:contextualSpacing/>
     </w:pPr>
     <w:rPr>
       <w:i/>
@@ -25097,7 +25038,7 @@
       <w:b w:val="0"/>
       <w:i/>
       <w:iCs/>
-      <w:color w:val="000000" w:themeColor="text1"/>
+      <w:color w:val="000000"/>
       <w:sz w:val="24"/>
       <w:szCs w:val="24"/>
     </w:rPr>
@@ -25667,6 +25608,10 @@
 </file>
 
 <file path=customXml/item1.xml><?xml version="1.0" encoding="utf-8"?>
+<LongProperties xmlns="http://schemas.microsoft.com/office/2006/metadata/longProperties"/>
+</file>
+
+<file path=customXml/item2.xml><?xml version="1.0" encoding="utf-8"?>
 <?mso-contentType ?>
 <FormTemplates xmlns="http://schemas.microsoft.com/sharepoint/v3/contenttype/forms">
   <Display>DocumentLibraryForm</Display>
@@ -25675,11 +25620,13 @@
 </FormTemplates>
 </file>
 
-<file path=customXml/item2.xml><?xml version="1.0" encoding="utf-8"?>
-<LongProperties xmlns="http://schemas.microsoft.com/office/2006/metadata/longProperties"/>
+<file path=customXml/item3.xml><?xml version="1.0" encoding="utf-8"?>
+<p:properties xmlns:p="http://schemas.microsoft.com/office/2006/metadata/properties" xmlns:xsi="http://www.w3.org/2001/XMLSchema-instance" xmlns:pc="http://schemas.microsoft.com/office/infopath/2007/PartnerControls">
+  <documentManagement/>
+</p:properties>
 </file>
 
-<file path=customXml/item3.xml><?xml version="1.0" encoding="utf-8"?>
+<file path=customXml/item4.xml><?xml version="1.0" encoding="utf-8"?>
 <ct:contentTypeSchema xmlns:ct="http://schemas.microsoft.com/office/2006/metadata/contentType" xmlns:ma="http://schemas.microsoft.com/office/2006/metadata/properties/metaAttributes" ct:_="" ma:_="" ma:contentTypeName="Document" ma:contentTypeID="0x010100FA6C5E0DBCB8DD4DAD5FA82FCB9EE98D" ma:contentTypeVersion="4" ma:contentTypeDescription="Create a new document." ma:contentTypeScope="" ma:versionID="f30e9ff970476af1ea2d449c1d62024e">
   <xsd:schema xmlns:xsd="http://www.w3.org/2001/XMLSchema" xmlns:xs="http://www.w3.org/2001/XMLSchema" xmlns:p="http://schemas.microsoft.com/office/2006/metadata/properties" targetNamespace="http://schemas.microsoft.com/office/2006/metadata/properties" ma:root="true" ma:fieldsID="1dab2e3c9ece9446628f55e6a105fe53">
     <xsd:element name="properties">
@@ -25793,17 +25740,19 @@
 </ct:contentTypeSchema>
 </file>
 
-<file path=customXml/item4.xml><?xml version="1.0" encoding="utf-8"?>
-<p:properties xmlns:p="http://schemas.microsoft.com/office/2006/metadata/properties" xmlns:xsi="http://www.w3.org/2001/XMLSchema-instance" xmlns:pc="http://schemas.microsoft.com/office/infopath/2007/PartnerControls">
-  <documentManagement/>
-</p:properties>
-</file>
-
 <file path=customXml/item5.xml><?xml version="1.0" encoding="utf-8"?>
 <b:Sources xmlns:b="http://schemas.openxmlformats.org/officeDocument/2006/bibliography" xmlns="http://schemas.openxmlformats.org/officeDocument/2006/bibliography" SelectedStyle="\APA.XSL" StyleName="APA"/>
 </file>
 
 <file path=customXml/itemProps1.xml><?xml version="1.0" encoding="utf-8"?>
+<ds:datastoreItem xmlns:ds="http://schemas.openxmlformats.org/officeDocument/2006/customXml" ds:itemID="{6F74DE5A-F5AD-4945-BD50-578D4324620B}">
+  <ds:schemaRefs>
+    <ds:schemaRef ds:uri="http://schemas.microsoft.com/office/2006/metadata/longProperties"/>
+  </ds:schemaRefs>
+</ds:datastoreItem>
+</file>
+
+<file path=customXml/itemProps2.xml><?xml version="1.0" encoding="utf-8"?>
 <ds:datastoreItem xmlns:ds="http://schemas.openxmlformats.org/officeDocument/2006/customXml" ds:itemID="{384A0EFD-FB6E-4F50-89DF-425E83A74EA1}">
   <ds:schemaRefs>
     <ds:schemaRef ds:uri="http://schemas.microsoft.com/sharepoint/v3/contenttype/forms"/>
@@ -25811,15 +25760,16 @@
 </ds:datastoreItem>
 </file>
 
-<file path=customXml/itemProps2.xml><?xml version="1.0" encoding="utf-8"?>
-<ds:datastoreItem xmlns:ds="http://schemas.openxmlformats.org/officeDocument/2006/customXml" ds:itemID="{6F74DE5A-F5AD-4945-BD50-578D4324620B}">
+<file path=customXml/itemProps3.xml><?xml version="1.0" encoding="utf-8"?>
+<ds:datastoreItem xmlns:ds="http://schemas.openxmlformats.org/officeDocument/2006/customXml" ds:itemID="{839D83E8-BCDA-4335-9311-C6653EA7E78D}">
   <ds:schemaRefs>
-    <ds:schemaRef ds:uri="http://schemas.microsoft.com/office/2006/metadata/longProperties"/>
+    <ds:schemaRef ds:uri="http://schemas.microsoft.com/office/2006/metadata/properties"/>
+    <ds:schemaRef ds:uri="http://schemas.microsoft.com/office/infopath/2007/PartnerControls"/>
   </ds:schemaRefs>
 </ds:datastoreItem>
 </file>
 
-<file path=customXml/itemProps3.xml><?xml version="1.0" encoding="utf-8"?>
+<file path=customXml/itemProps4.xml><?xml version="1.0" encoding="utf-8"?>
 <ds:datastoreItem xmlns:ds="http://schemas.openxmlformats.org/officeDocument/2006/customXml" ds:itemID="{C9AEE464-C440-4EEF-96F0-01A8D807CE2C}">
   <ds:schemaRefs>
     <ds:schemaRef ds:uri="http://schemas.microsoft.com/office/2006/metadata/contentType"/>
@@ -25835,17 +25785,8 @@
 </ds:datastoreItem>
 </file>
 
-<file path=customXml/itemProps4.xml><?xml version="1.0" encoding="utf-8"?>
-<ds:datastoreItem xmlns:ds="http://schemas.openxmlformats.org/officeDocument/2006/customXml" ds:itemID="{839D83E8-BCDA-4335-9311-C6653EA7E78D}">
-  <ds:schemaRefs>
-    <ds:schemaRef ds:uri="http://schemas.microsoft.com/office/2006/metadata/properties"/>
-    <ds:schemaRef ds:uri="http://schemas.microsoft.com/office/infopath/2007/PartnerControls"/>
-  </ds:schemaRefs>
-</ds:datastoreItem>
-</file>
-
 <file path=customXml/itemProps5.xml><?xml version="1.0" encoding="utf-8"?>
-<ds:datastoreItem xmlns:ds="http://schemas.openxmlformats.org/officeDocument/2006/customXml" ds:itemID="{56FF43EE-0824-4D6F-B1F9-EF4B02DDA288}">
+<ds:datastoreItem xmlns:ds="http://schemas.openxmlformats.org/officeDocument/2006/customXml" ds:itemID="{675B5124-6078-4064-9CB9-4ED0DDDEF24B}">
   <ds:schemaRefs>
     <ds:schemaRef ds:uri="http://schemas.openxmlformats.org/officeDocument/2006/bibliography"/>
   </ds:schemaRefs>

</xml_diff>